<commit_message>
test: add comprehensive test coverage for class ordering
- Added extensive test suite for class ordering and grouping functionality
- Created test cases for getClassGroup to validate classification of different Tailwind class types
- Added sortClasses tests to verify correct ordering of classes with variants and arbitrary values
- Implemented test cases for complex real-world scenarios with multiple variant combinations
- Updated background matcher tests to handle new return type format with warnings
</commit_message>
<xml_diff>
--- a/prompts-v4.docx
+++ b/prompts-v4.docx
@@ -104,116 +104,155 @@
       </w:pPr>
       <w:r>
         <w:rPr/>
-        <w:t xml:space="preserve">Prompt: - You are working in the css-windify monorepo. Use SPEC.md as the single source of truth, especially sections: “Public APIs → Theme and token handling,” “Tailwind v4 Migration Plan → Tokens loader (new), Version detection.” - Implement a new tokens loader in </w:t>
-      </w:r>
-      <w:r>
-        <w:rPr>
-          <w:rStyle w:val="VerbatimChar"/>
+        <w:t xml:space="preserve">Prompt: </w:t>
+      </w:r>
+      <w:r>
+        <w:rPr>
+          <w:strike/>
+        </w:rPr>
+        <w:t xml:space="preserve">- You are working in the css-windify monorepo. Use SPEC.md as the single source of truth, especially sections: “Public APIs → Theme and token handling,” “Tailwind v4 Migration Plan → Tokens loader (new), Version detection.” - Implement a new tokens loader in </w:t>
+      </w:r>
+      <w:r>
+        <w:rPr>
+          <w:rStyle w:val="VerbatimChar"/>
+          <w:strike/>
         </w:rPr>
         <w:t>css-windify-core</w:t>
       </w:r>
       <w:r>
-        <w:rPr/>
+        <w:rPr>
+          <w:strike/>
+        </w:rPr>
         <w:t xml:space="preserve">: - Function: </w:t>
       </w:r>
       <w:r>
         <w:rPr>
           <w:rStyle w:val="VerbatimChar"/>
+          <w:strike/>
         </w:rPr>
         <w:t>loadTokens(options?: { cssPath?: string; configPath?: string; }): Promise&lt;ThemeTokens&gt;</w:t>
       </w:r>
       <w:r>
-        <w:rPr/>
+        <w:rPr>
+          <w:strike/>
+        </w:rPr>
         <w:t xml:space="preserve"> - Behavior: Try to read CSS custom properties from </w:t>
       </w:r>
       <w:r>
         <w:rPr>
           <w:rStyle w:val="VerbatimChar"/>
+          <w:strike/>
         </w:rPr>
         <w:t>cssPath</w:t>
       </w:r>
       <w:r>
-        <w:rPr/>
+        <w:rPr>
+          <w:strike/>
+        </w:rPr>
         <w:t xml:space="preserve"> (parse :root or layers). Extract tokens for spacing, fontSize, lineHeight, colors, and screens. When not found, fallback to v3 theme by delegating to </w:t>
       </w:r>
       <w:r>
         <w:rPr>
           <w:rStyle w:val="VerbatimChar"/>
+          <w:strike/>
         </w:rPr>
         <w:t>loadTheme(configPath)</w:t>
       </w:r>
       <w:r>
-        <w:rPr/>
+        <w:rPr>
+          <w:strike/>
+        </w:rPr>
         <w:t xml:space="preserve"> and project config into </w:t>
       </w:r>
       <w:r>
         <w:rPr>
           <w:rStyle w:val="VerbatimChar"/>
+          <w:strike/>
         </w:rPr>
         <w:t>ThemeTokens</w:t>
       </w:r>
       <w:r>
-        <w:rPr/>
+        <w:rPr>
+          <w:strike/>
+        </w:rPr>
         <w:t xml:space="preserve">. - Add </w:t>
       </w:r>
       <w:r>
         <w:rPr>
           <w:rStyle w:val="VerbatimChar"/>
+          <w:strike/>
         </w:rPr>
         <w:t>ThemeTokens</w:t>
       </w:r>
       <w:r>
-        <w:rPr/>
+        <w:rPr>
+          <w:strike/>
+        </w:rPr>
         <w:t xml:space="preserve"> type and the v4-first detection logic. The output must include </w:t>
       </w:r>
       <w:r>
         <w:rPr>
           <w:rStyle w:val="VerbatimChar"/>
+          <w:strike/>
         </w:rPr>
         <w:t>version</w:t>
       </w:r>
       <w:r>
-        <w:rPr/>
+        <w:rPr>
+          <w:strike/>
+        </w:rPr>
         <w:t xml:space="preserve">, </w:t>
       </w:r>
       <w:r>
         <w:rPr>
           <w:rStyle w:val="VerbatimChar"/>
+          <w:strike/>
         </w:rPr>
         <w:t>source</w:t>
       </w:r>
       <w:r>
-        <w:rPr/>
+        <w:rPr>
+          <w:strike/>
+        </w:rPr>
         <w:t xml:space="preserve">, and numeric </w:t>
       </w:r>
       <w:r>
         <w:rPr>
           <w:rStyle w:val="VerbatimChar"/>
+          <w:strike/>
         </w:rPr>
         <w:t>screens</w:t>
       </w:r>
       <w:r>
-        <w:rPr/>
+        <w:rPr>
+          <w:strike/>
+        </w:rPr>
         <w:t xml:space="preserve">. - Update </w:t>
       </w:r>
       <w:r>
         <w:rPr>
           <w:rStyle w:val="VerbatimChar"/>
+          <w:strike/>
         </w:rPr>
         <w:t>MatchCtx</w:t>
       </w:r>
       <w:r>
-        <w:rPr/>
+        <w:rPr>
+          <w:strike/>
+        </w:rPr>
         <w:t xml:space="preserve"> and </w:t>
       </w:r>
       <w:r>
         <w:rPr>
           <w:rStyle w:val="VerbatimChar"/>
+          <w:strike/>
         </w:rPr>
         <w:t>TailwindifyOptions</w:t>
       </w:r>
       <w:r>
-        <w:rPr/>
+        <w:rPr>
+          <w:strike/>
+        </w:rPr>
         <w:t xml:space="preserve"> per SPEC.md (version: ‘auto’ | ‘v3’ | ‘v4’, screens override). - Add unit tests for: (1) CSS-only tokens, (2) v3 config fallback, (3) missing CSS file gracefully handled.</w:t>
       </w:r>
     </w:p>
@@ -223,47 +262,61 @@
         <w:rPr/>
       </w:pPr>
       <w:r>
-        <w:rPr/>
+        <w:rPr>
+          <w:strike/>
+        </w:rPr>
         <w:t xml:space="preserve">Acceptance criteria: - </w:t>
       </w:r>
       <w:r>
         <w:rPr>
           <w:rStyle w:val="VerbatimChar"/>
+          <w:strike/>
         </w:rPr>
         <w:t>loadTokens</w:t>
       </w:r>
       <w:r>
-        <w:rPr/>
+        <w:rPr>
+          <w:strike/>
+        </w:rPr>
         <w:t xml:space="preserve"> compiles, exported by core index, covered by tests. - </w:t>
       </w:r>
       <w:r>
         <w:rPr>
           <w:rStyle w:val="VerbatimChar"/>
+          <w:strike/>
         </w:rPr>
         <w:t>ThemeTokens</w:t>
       </w:r>
       <w:r>
-        <w:rPr/>
+        <w:rPr>
+          <w:strike/>
+        </w:rPr>
         <w:t xml:space="preserve"> aligns with SPEC.md structure. - </w:t>
       </w:r>
       <w:r>
         <w:rPr>
           <w:rStyle w:val="VerbatimChar"/>
+          <w:strike/>
         </w:rPr>
         <w:t>version: 'auto'</w:t>
       </w:r>
       <w:r>
-        <w:rPr/>
+        <w:rPr>
+          <w:strike/>
+        </w:rPr>
         <w:t xml:space="preserve"> resolves to ‘v4’ when CSS tokens present, otherwise ‘v3’, with a </w:t>
       </w:r>
       <w:r>
         <w:rPr>
           <w:rStyle w:val="VerbatimChar"/>
+          <w:strike/>
         </w:rPr>
         <w:t>v3-fallback</w:t>
       </w:r>
       <w:r>
-        <w:rPr/>
+        <w:rPr>
+          <w:strike/>
+        </w:rPr>
         <w:t xml:space="preserve"> warning path available for resolvers.</w:t>
       </w:r>
       <w:bookmarkEnd w:id="1"/>
@@ -356,86 +409,116 @@
       </w:pPr>
       <w:r>
         <w:rPr/>
-        <w:t xml:space="preserve">Prompt: - Follow SPEC.md sections “Resolvers,” “Thresholds by category,” and “Tailwind v4 Migration Plan → Resolvers in v4.” - Implement </w:t>
-      </w:r>
-      <w:r>
-        <w:rPr>
-          <w:rStyle w:val="VerbatimChar"/>
+        <w:t xml:space="preserve">Prompt: </w:t>
+      </w:r>
+      <w:r>
+        <w:rPr>
+          <w:strike/>
+        </w:rPr>
+        <w:t xml:space="preserve">- Follow SPEC.md sections “Resolvers,” “Thresholds by category,” and “Tailwind v4 Migration Plan → Resolvers in v4.” - Implement </w:t>
+      </w:r>
+      <w:r>
+        <w:rPr>
+          <w:rStyle w:val="VerbatimChar"/>
+          <w:strike/>
         </w:rPr>
         <w:t>resolveNearestTokenPx(valuePx, tokenMapPx)</w:t>
       </w:r>
       <w:r>
-        <w:rPr/>
+        <w:rPr>
+          <w:strike/>
+        </w:rPr>
         <w:t xml:space="preserve"> in core utils. - Update spacing, font-size, line-height resolvers to: - If ctx.version === ‘v4’ and tokens available, prefer tokens. - If </w:t>
       </w:r>
       <w:r>
         <w:rPr>
           <w:rStyle w:val="VerbatimChar"/>
+          <w:strike/>
         </w:rPr>
         <w:t>opts.approximate</w:t>
       </w:r>
       <w:r>
-        <w:rPr/>
+        <w:rPr>
+          <w:strike/>
+        </w:rPr>
         <w:t xml:space="preserve"> and within threshold (</w:t>
       </w:r>
       <w:r>
         <w:rPr>
           <w:rStyle w:val="VerbatimChar"/>
+          <w:strike/>
         </w:rPr>
         <w:t>opts.thresholds</w:t>
       </w:r>
       <w:r>
-        <w:rPr/>
+        <w:rPr>
+          <w:strike/>
+        </w:rPr>
         <w:t xml:space="preserve">), choose nearest token and emit </w:t>
       </w:r>
       <w:r>
         <w:rPr>
           <w:rStyle w:val="VerbatimChar"/>
+          <w:strike/>
         </w:rPr>
         <w:t>approximate</w:t>
       </w:r>
       <w:r>
-        <w:rPr/>
+        <w:rPr>
+          <w:strike/>
+        </w:rPr>
         <w:t xml:space="preserve"> warning with </w:t>
       </w:r>
       <w:r>
         <w:rPr>
           <w:rStyle w:val="VerbatimChar"/>
+          <w:strike/>
         </w:rPr>
         <w:t>{prop, original, tokenKey, diffPx}</w:t>
       </w:r>
       <w:r>
-        <w:rPr/>
+        <w:rPr>
+          <w:strike/>
+        </w:rPr>
         <w:t xml:space="preserve"> metadata. - If </w:t>
       </w:r>
       <w:r>
         <w:rPr>
           <w:rStyle w:val="VerbatimChar"/>
+          <w:strike/>
         </w:rPr>
         <w:t>opts.strict</w:t>
       </w:r>
       <w:r>
-        <w:rPr/>
+        <w:rPr>
+          <w:strike/>
+        </w:rPr>
         <w:t xml:space="preserve"> and no exact token, return arbitrary and emit </w:t>
       </w:r>
       <w:r>
         <w:rPr>
           <w:rStyle w:val="VerbatimChar"/>
+          <w:strike/>
         </w:rPr>
         <w:t>token-miss</w:t>
       </w:r>
       <w:r>
-        <w:rPr/>
+        <w:rPr>
+          <w:strike/>
+        </w:rPr>
         <w:t xml:space="preserve"> warning. - Else fallback to v3 theme (emit </w:t>
       </w:r>
       <w:r>
         <w:rPr>
           <w:rStyle w:val="VerbatimChar"/>
+          <w:strike/>
         </w:rPr>
         <w:t>v3-fallback</w:t>
       </w:r>
       <w:r>
-        <w:rPr/>
+        <w:rPr>
+          <w:strike/>
+        </w:rPr>
         <w:t xml:space="preserve"> if version was ‘v4’). - Update color resolver to prefer tokens when possible; otherwise behave as before.</w:t>
       </w:r>
     </w:p>
@@ -445,37 +528,48 @@
         <w:rPr/>
       </w:pPr>
       <w:r>
-        <w:rPr/>
+        <w:rPr>
+          <w:strike/>
+        </w:rPr>
         <w:t xml:space="preserve">Acceptance criteria: - Resolvers select v4 tokens when available; tests verify strict vs approximate and v3 fallback. - Structured warnings for </w:t>
       </w:r>
       <w:r>
         <w:rPr>
           <w:rStyle w:val="VerbatimChar"/>
+          <w:strike/>
         </w:rPr>
         <w:t>approximate</w:t>
       </w:r>
       <w:r>
-        <w:rPr/>
+        <w:rPr>
+          <w:strike/>
+        </w:rPr>
         <w:t xml:space="preserve">, </w:t>
       </w:r>
       <w:r>
         <w:rPr>
           <w:rStyle w:val="VerbatimChar"/>
+          <w:strike/>
         </w:rPr>
         <w:t>token-miss</w:t>
       </w:r>
       <w:r>
-        <w:rPr/>
+        <w:rPr>
+          <w:strike/>
+        </w:rPr>
         <w:t xml:space="preserve">, </w:t>
       </w:r>
       <w:r>
         <w:rPr>
           <w:rStyle w:val="VerbatimChar"/>
+          <w:strike/>
         </w:rPr>
         <w:t>v3-fallback</w:t>
       </w:r>
       <w:r>
-        <w:rPr/>
+        <w:rPr>
+          <w:strike/>
+        </w:rPr>
         <w:t>.</w:t>
       </w:r>
       <w:bookmarkEnd w:id="2"/>
@@ -508,57 +602,79 @@
       </w:pPr>
       <w:r>
         <w:rPr/>
-        <w:t xml:space="preserve">Prompt: - Implement the “Class Ordering” algorithm exactly as in SPEC.md: groups, prefix-based inference, and sorting tuple </w:t>
-      </w:r>
-      <w:r>
-        <w:rPr>
-          <w:rStyle w:val="VerbatimChar"/>
+        <w:t xml:space="preserve">Prompt: </w:t>
+      </w:r>
+      <w:r>
+        <w:rPr>
+          <w:strike/>
+        </w:rPr>
+        <w:t xml:space="preserve">- Implement the “Class Ordering” algorithm exactly as in SPEC.md: groups, prefix-based inference, and sorting tuple </w:t>
+      </w:r>
+      <w:r>
+        <w:rPr>
+          <w:rStyle w:val="VerbatimChar"/>
+          <w:strike/>
         </w:rPr>
         <w:t>(variantPrefix, groupOrder, classKey, classFull)</w:t>
       </w:r>
       <w:r>
-        <w:rPr/>
+        <w:rPr>
+          <w:strike/>
+        </w:rPr>
         <w:t xml:space="preserve">. Keep stable and deduped results. - Add a </w:t>
       </w:r>
       <w:r>
         <w:rPr>
           <w:rStyle w:val="VerbatimChar"/>
+          <w:strike/>
         </w:rPr>
         <w:t>getClassGroup(className)</w:t>
       </w:r>
       <w:r>
-        <w:rPr/>
+        <w:rPr>
+          <w:strike/>
+        </w:rPr>
         <w:t xml:space="preserve"> helper and a </w:t>
       </w:r>
       <w:r>
         <w:rPr>
           <w:rStyle w:val="VerbatimChar"/>
+          <w:strike/>
         </w:rPr>
         <w:t>sortClasses(classes: string[])</w:t>
       </w:r>
       <w:r>
-        <w:rPr/>
+        <w:rPr>
+          <w:strike/>
+        </w:rPr>
         <w:t xml:space="preserve"> that applies the algorithm. - Ensure variant prefixes (e.g., </w:t>
       </w:r>
       <w:r>
         <w:rPr>
           <w:rStyle w:val="VerbatimChar"/>
+          <w:strike/>
         </w:rPr>
         <w:t>md:hover:</w:t>
       </w:r>
       <w:r>
-        <w:rPr/>
+        <w:rPr>
+          <w:strike/>
+        </w:rPr>
         <w:t>) are part of the key and sorted lexicographically. - Write unit tests that verify ordering for mixed classes with variants (responsive + pseudo).</w:t>
       </w:r>
     </w:p>
     <w:p>
       <w:pPr>
         <w:pStyle w:val="BodyText"/>
-        <w:rPr/>
+        <w:rPr>
+          <w:strike/>
+        </w:rPr>
       </w:pPr>
       <w:bookmarkStart w:id="4" w:name="Xb852e951cd014a3cd08b05d8b7764bd1b1cd45c"/>
       <w:r>
-        <w:rPr/>
+        <w:rPr>
+          <w:strike/>
+        </w:rPr>
         <w:t>Acceptance criteria: - Sorting is deterministic, tested with complex examples. - Dedupe is preserved.</w:t>
       </w:r>
       <w:bookmarkEnd w:id="4"/>

</xml_diff>

<commit_message>
feat: add text decoration and border style matchers
- Added matchBorderStyle function to handle border-style CSS properties with support for solid, dashed, dotted, double, and none
- Added new text decoration matchers for text-decoration, text-decoration-style, and text-decoration-thickness
- Expanded color matcher to support 'decoration' prefix for text-decoration-color
- Enhanced letter-spacing mapping with more granular values for tight/wide variations
- Added comprehensive test suite covering all new matchers
</commit_message>
<xml_diff>
--- a/prompts-v4.docx
+++ b/prompts-v4.docx
@@ -707,157 +707,209 @@
       </w:pPr>
       <w:r>
         <w:rPr/>
-        <w:t xml:space="preserve">Prompt: - Based on SPEC.md sections “Matching and Mapping Rules (v3 baseline)” and sub-sections you added (Borders: style; Flex/Grid: basis/grow/shrink, grid-auto-flow, placements; Backgrounds: repeat/attachment/origin/clip; Typography: letter-spacing and text-decoration). - Add or extend handlers: - flex-basis → spacing tokens or </w:t>
-      </w:r>
-      <w:r>
-        <w:rPr>
-          <w:rStyle w:val="VerbatimChar"/>
+        <w:t xml:space="preserve">Prompt: </w:t>
+      </w:r>
+      <w:r>
+        <w:rPr>
+          <w:strike/>
+        </w:rPr>
+        <w:t xml:space="preserve">- Based on SPEC.md sections “Matching and Mapping Rules (v3 baseline)” and sub-sections you added (Borders: style; Flex/Grid: basis/grow/shrink, grid-auto-flow, placements; Backgrounds: repeat/attachment/origin/clip; Typography: letter-spacing and text-decoration). - Add or extend handlers: - flex-basis → spacing tokens or </w:t>
+      </w:r>
+      <w:r>
+        <w:rPr>
+          <w:rStyle w:val="VerbatimChar"/>
+          <w:strike/>
         </w:rPr>
         <w:t>basis-[value]</w:t>
       </w:r>
       <w:r>
-        <w:rPr/>
+        <w:rPr>
+          <w:strike/>
+        </w:rPr>
         <w:t xml:space="preserve"> - flex-grow/shrink → </w:t>
       </w:r>
       <w:r>
         <w:rPr>
           <w:rStyle w:val="VerbatimChar"/>
+          <w:strike/>
         </w:rPr>
         <w:t>grow</w:t>
       </w:r>
       <w:r>
-        <w:rPr/>
+        <w:rPr>
+          <w:strike/>
+        </w:rPr>
         <w:t xml:space="preserve">, </w:t>
       </w:r>
       <w:r>
         <w:rPr>
           <w:rStyle w:val="VerbatimChar"/>
+          <w:strike/>
         </w:rPr>
         <w:t>grow-0</w:t>
       </w:r>
       <w:r>
-        <w:rPr/>
+        <w:rPr>
+          <w:strike/>
+        </w:rPr>
         <w:t xml:space="preserve">, </w:t>
       </w:r>
       <w:r>
         <w:rPr>
           <w:rStyle w:val="VerbatimChar"/>
+          <w:strike/>
         </w:rPr>
         <w:t>shrink</w:t>
       </w:r>
       <w:r>
-        <w:rPr/>
+        <w:rPr>
+          <w:strike/>
+        </w:rPr>
         <w:t xml:space="preserve">, </w:t>
       </w:r>
       <w:r>
         <w:rPr>
           <w:rStyle w:val="VerbatimChar"/>
+          <w:strike/>
         </w:rPr>
         <w:t>shrink-0</w:t>
       </w:r>
       <w:r>
-        <w:rPr/>
+        <w:rPr>
+          <w:strike/>
+        </w:rPr>
         <w:t xml:space="preserve"> - grid-auto-flow → </w:t>
       </w:r>
       <w:r>
         <w:rPr>
           <w:rStyle w:val="VerbatimChar"/>
+          <w:strike/>
         </w:rPr>
         <w:t>grid-flow-row|col|dense|row-dense|col-dense</w:t>
       </w:r>
       <w:r>
-        <w:rPr/>
+        <w:rPr>
+          <w:strike/>
+        </w:rPr>
         <w:t xml:space="preserve"> - grid placements → </w:t>
       </w:r>
       <w:r>
         <w:rPr>
           <w:rStyle w:val="VerbatimChar"/>
+          <w:strike/>
         </w:rPr>
         <w:t>col-span-*</w:t>
       </w:r>
       <w:r>
-        <w:rPr/>
+        <w:rPr>
+          <w:strike/>
+        </w:rPr>
         <w:t xml:space="preserve">, </w:t>
       </w:r>
       <w:r>
         <w:rPr>
           <w:rStyle w:val="VerbatimChar"/>
+          <w:strike/>
         </w:rPr>
         <w:t>col-start-*</w:t>
       </w:r>
       <w:r>
-        <w:rPr/>
+        <w:rPr>
+          <w:strike/>
+        </w:rPr>
         <w:t xml:space="preserve">, </w:t>
       </w:r>
       <w:r>
         <w:rPr>
           <w:rStyle w:val="VerbatimChar"/>
+          <w:strike/>
         </w:rPr>
         <w:t>col-end-*</w:t>
       </w:r>
       <w:r>
-        <w:rPr/>
+        <w:rPr>
+          <w:strike/>
+        </w:rPr>
         <w:t xml:space="preserve">, </w:t>
       </w:r>
       <w:r>
         <w:rPr>
           <w:rStyle w:val="VerbatimChar"/>
+          <w:strike/>
         </w:rPr>
         <w:t>row-*</w:t>
       </w:r>
       <w:r>
-        <w:rPr/>
+        <w:rPr>
+          <w:strike/>
+        </w:rPr>
         <w:t xml:space="preserve"> - background-repeat → </w:t>
       </w:r>
       <w:r>
         <w:rPr>
           <w:rStyle w:val="VerbatimChar"/>
+          <w:strike/>
         </w:rPr>
         <w:t>bg-no-repeat|repeat|repeat-x|repeat-y|round|space</w:t>
       </w:r>
       <w:r>
-        <w:rPr/>
+        <w:rPr>
+          <w:strike/>
+        </w:rPr>
         <w:t xml:space="preserve"> - background-attachment → </w:t>
       </w:r>
       <w:r>
         <w:rPr>
           <w:rStyle w:val="VerbatimChar"/>
+          <w:strike/>
         </w:rPr>
         <w:t>bg-fixed|local|scroll</w:t>
       </w:r>
       <w:r>
-        <w:rPr/>
+        <w:rPr>
+          <w:strike/>
+        </w:rPr>
         <w:t xml:space="preserve"> - background-origin/clip → arbitrary fallback - border-style → </w:t>
       </w:r>
       <w:r>
         <w:rPr>
           <w:rStyle w:val="VerbatimChar"/>
+          <w:strike/>
         </w:rPr>
         <w:t>border-solid|dashed|dotted|double</w:t>
       </w:r>
       <w:r>
-        <w:rPr/>
+        <w:rPr>
+          <w:strike/>
+        </w:rPr>
         <w:t xml:space="preserve">, otherwise arbitrary property - letter-spacing → tokens or </w:t>
       </w:r>
       <w:r>
         <w:rPr>
           <w:rStyle w:val="VerbatimChar"/>
+          <w:strike/>
         </w:rPr>
         <w:t>tracking-[value]</w:t>
       </w:r>
       <w:r>
-        <w:rPr/>
+        <w:rPr>
+          <w:strike/>
+        </w:rPr>
         <w:t xml:space="preserve"> - text-decoration → underline, line-through, no-underline; decoration-* → arbitrary when needed - Add tests for each new handler with strict and approximate (where applicable).</w:t>
       </w:r>
     </w:p>
     <w:p>
       <w:pPr>
         <w:pStyle w:val="BodyText"/>
-        <w:rPr/>
+        <w:rPr>
+          <w:strike/>
+        </w:rPr>
       </w:pPr>
       <w:bookmarkStart w:id="6" w:name="X91b9e9d5c2fe271aa026d2b42a0e64b6c0615e7"/>
       <w:r>
-        <w:rPr/>
+        <w:rPr>
+          <w:strike/>
+        </w:rPr>
         <w:t>Acceptance criteria: - Each property maps per SPEC.md with appropriate fallbacks and warnings. - Tests pass and demonstrate coverage.</w:t>
       </w:r>
       <w:bookmarkEnd w:id="6"/>

</xml_diff>

<commit_message>
feat: Implement CSS shorthand property handlers
- Enhanced background shorthand parser to handle attachment
- Enhanced border shorthand parser to handle styles
- Implemented font shorthand parser
- Implemented transition shorthand parser
- Implemented animation shorthand parser
- Added comprehensive unit tests for all shorthand parsers
- Updated integration test snapshots
</commit_message>
<xml_diff>
--- a/prompts-v4.docx
+++ b/prompts-v4.docx
@@ -942,77 +942,105 @@
       </w:pPr>
       <w:r>
         <w:rPr/>
-        <w:t xml:space="preserve">Prompt: - Implement or enhance parsers to decompose: - background: color, image, position, size, repeat, attachment - border: width, style, color - font: style/variant/weight/size/line-height/family → map to utilities where straightforward; arbitrary for the rest - transition: </w:t>
-      </w:r>
-      <w:r>
-        <w:rPr>
-          <w:rStyle w:val="VerbatimChar"/>
+        <w:t xml:space="preserve">Prompt: </w:t>
+      </w:r>
+      <w:r>
+        <w:rPr>
+          <w:strike/>
+        </w:rPr>
+        <w:t xml:space="preserve">- Implement or enhance parsers to decompose: - background: color, image, position, size, repeat, attachment - border: width, style, color - font: style/variant/weight/size/line-height/family → map to utilities where straightforward; arbitrary for the rest - transition: </w:t>
+      </w:r>
+      <w:r>
+        <w:rPr>
+          <w:rStyle w:val="VerbatimChar"/>
+          <w:strike/>
         </w:rPr>
         <w:t>transition</w:t>
       </w:r>
       <w:r>
-        <w:rPr/>
+        <w:rPr>
+          <w:strike/>
+        </w:rPr>
         <w:t xml:space="preserve">, </w:t>
       </w:r>
       <w:r>
         <w:rPr>
           <w:rStyle w:val="VerbatimChar"/>
+          <w:strike/>
         </w:rPr>
         <w:t>duration-*</w:t>
       </w:r>
       <w:r>
-        <w:rPr/>
+        <w:rPr>
+          <w:strike/>
+        </w:rPr>
         <w:t xml:space="preserve">, </w:t>
       </w:r>
       <w:r>
         <w:rPr>
           <w:rStyle w:val="VerbatimChar"/>
+          <w:strike/>
         </w:rPr>
         <w:t>ease-*</w:t>
       </w:r>
       <w:r>
-        <w:rPr/>
+        <w:rPr>
+          <w:strike/>
+        </w:rPr>
         <w:t xml:space="preserve">, </w:t>
       </w:r>
       <w:r>
         <w:rPr>
           <w:rStyle w:val="VerbatimChar"/>
+          <w:strike/>
         </w:rPr>
         <w:t>delay-*</w:t>
       </w:r>
       <w:r>
-        <w:rPr/>
+        <w:rPr>
+          <w:strike/>
+        </w:rPr>
         <w:t xml:space="preserve"> when determinable; arbitrary otherwise - animation: support basic </w:t>
       </w:r>
       <w:r>
         <w:rPr>
           <w:rStyle w:val="VerbatimChar"/>
+          <w:strike/>
         </w:rPr>
         <w:t>animate-none</w:t>
       </w:r>
       <w:r>
-        <w:rPr/>
+        <w:rPr>
+          <w:strike/>
+        </w:rPr>
         <w:t xml:space="preserve"> else arbitrary </w:t>
       </w:r>
       <w:r>
         <w:rPr>
           <w:rStyle w:val="VerbatimChar"/>
+          <w:strike/>
         </w:rPr>
         <w:t>[animation:...]</w:t>
       </w:r>
       <w:r>
-        <w:rPr/>
+        <w:rPr>
+          <w:strike/>
+        </w:rPr>
         <w:t xml:space="preserve"> - Use SPEC.md “Shorthand handling” and related mapping sections as acceptance criteria. - Add unit tests per shorthand type with representative cases.</w:t>
       </w:r>
     </w:p>
     <w:p>
       <w:pPr>
         <w:pStyle w:val="BodyText"/>
-        <w:rPr/>
+        <w:rPr>
+          <w:strike/>
+        </w:rPr>
       </w:pPr>
       <w:bookmarkStart w:id="8" w:name="X48b09f8c877a70c9508413a121f990fb48a1f88"/>
       <w:r>
-        <w:rPr/>
+        <w:rPr>
+          <w:strike/>
+        </w:rPr>
         <w:t>Acceptance criteria: - Shorthands decomposed into correct utilities or safe arbitrary fallbacks with warnings. - No regressions on existing shorthand logic.</w:t>
       </w:r>
       <w:bookmarkEnd w:id="8"/>

</xml_diff>